<commit_message>
fixed all the things
</commit_message>
<xml_diff>
--- a/02_Computer Component Chart.docx
+++ b/02_Computer Component Chart.docx
@@ -93,6 +93,46 @@
         </w:rPr>
         <w:t>:</w:t>
       </w:r>
+      <w:r>
+        <w:rPr>
+          <w:b/>
+          <w:bCs/>
+          <w:sz w:val="48"/>
+          <w:szCs w:val="48"/>
+        </w:rPr>
+        <w:t xml:space="preserve"> Carlito-</w:t>
+      </w:r>
+      <w:proofErr w:type="spellStart"/>
+      <w:r>
+        <w:rPr>
+          <w:b/>
+          <w:bCs/>
+          <w:sz w:val="48"/>
+          <w:szCs w:val="48"/>
+        </w:rPr>
+        <w:t>rey</w:t>
+      </w:r>
+      <w:proofErr w:type="spellEnd"/>
+      <w:r>
+        <w:rPr>
+          <w:b/>
+          <w:bCs/>
+          <w:sz w:val="48"/>
+          <w:szCs w:val="48"/>
+        </w:rPr>
+        <w:t xml:space="preserve"> </w:t>
+      </w:r>
+      <w:proofErr w:type="spellStart"/>
+      <w:r>
+        <w:rPr>
+          <w:b/>
+          <w:bCs/>
+          <w:sz w:val="48"/>
+          <w:szCs w:val="48"/>
+        </w:rPr>
+        <w:t>maregele</w:t>
+      </w:r>
+      <w:proofErr w:type="spellEnd"/>
     </w:p>
     <w:p>
       <w:pPr>
@@ -477,6 +517,16 @@
               </w:rPr>
               <w:t xml:space="preserve"> Range</w:t>
             </w:r>
+            <w:r>
+              <w:rPr>
+                <w:rFonts w:ascii="Segoe UI Emoji" w:eastAsia="Times New Roman" w:hAnsi="Segoe UI Emoji" w:cs="Calibri"/>
+                <w:b/>
+                <w:bCs/>
+                <w:sz w:val="24"/>
+                <w:szCs w:val="24"/>
+              </w:rPr>
+              <w:t xml:space="preserve"> ($)</w:t>
+            </w:r>
           </w:p>
         </w:tc>
       </w:tr>
@@ -536,6 +586,9 @@
           </w:tcPr>
           <w:p>
             <w:pPr>
+              <w:tabs>
+                <w:tab w:val="center" w:pos="1088"/>
+              </w:tabs>
               <w:spacing w:after="0" w:line="240" w:lineRule="auto"/>
               <w:rPr>
                 <w:rFonts w:ascii="Segoe UI Emoji" w:eastAsia="Times New Roman" w:hAnsi="Segoe UI Emoji" w:cs="Calibri"/>
@@ -551,6 +604,36 @@
               </w:rPr>
               <w:t> </w:t>
             </w:r>
+            <w:r>
+              <w:rPr>
+                <w:rFonts w:ascii="Arial" w:hAnsi="Arial" w:cs="Arial"/>
+                <w:color w:val="202124"/>
+                <w:shd w:val="clear" w:color="auto" w:fill="FFFFFF"/>
+              </w:rPr>
+              <w:t>The CPU is the brain of a computer, containing all the circuitry needed to </w:t>
+            </w:r>
+            <w:r>
+              <w:rPr>
+                <w:rFonts w:ascii="Arial" w:hAnsi="Arial" w:cs="Arial"/>
+                <w:b/>
+                <w:bCs/>
+                <w:color w:val="202124"/>
+                <w:shd w:val="clear" w:color="auto" w:fill="FFFFFF"/>
+              </w:rPr>
+              <w:t xml:space="preserve">process input, store data, and output </w:t>
+            </w:r>
+            <w:proofErr w:type="gramStart"/>
+            <w:r>
+              <w:rPr>
+                <w:rFonts w:ascii="Arial" w:hAnsi="Arial" w:cs="Arial"/>
+                <w:b/>
+                <w:bCs/>
+                <w:color w:val="202124"/>
+                <w:shd w:val="clear" w:color="auto" w:fill="FFFFFF"/>
+              </w:rPr>
+              <w:t>results</w:t>
+            </w:r>
+            <w:proofErr w:type="gramEnd"/>
           </w:p>
           <w:p>
             <w:pPr>
@@ -618,6 +701,14 @@
                 <w:szCs w:val="24"/>
               </w:rPr>
             </w:pPr>
+            <w:r>
+              <w:rPr>
+                <w:rFonts w:ascii="Segoe UI Emoji" w:eastAsia="Times New Roman" w:hAnsi="Segoe UI Emoji" w:cs="Calibri"/>
+                <w:sz w:val="24"/>
+                <w:szCs w:val="24"/>
+              </w:rPr>
+              <w:t>100.00</w:t>
+            </w:r>
           </w:p>
         </w:tc>
       </w:tr>
@@ -678,6 +769,7 @@
           <w:p>
             <w:pPr>
               <w:spacing w:after="0" w:line="240" w:lineRule="auto"/>
+              <w:ind w:left="720" w:hanging="720"/>
               <w:rPr>
                 <w:rFonts w:ascii="Segoe UI Emoji" w:eastAsia="Times New Roman" w:hAnsi="Segoe UI Emoji" w:cs="Calibri"/>
                 <w:sz w:val="24"/>
@@ -692,6 +784,37 @@
               </w:rPr>
               <w:t> </w:t>
             </w:r>
+            <w:r>
+              <w:rPr>
+                <w:rFonts w:ascii="Arial" w:hAnsi="Arial" w:cs="Arial"/>
+                <w:color w:val="040C28"/>
+              </w:rPr>
+              <w:t xml:space="preserve">the program that, after being initially loaded into the computer by a boot program, manages </w:t>
+            </w:r>
+            <w:proofErr w:type="gramStart"/>
+            <w:r>
+              <w:rPr>
+                <w:rFonts w:ascii="Arial" w:hAnsi="Arial" w:cs="Arial"/>
+                <w:color w:val="040C28"/>
+              </w:rPr>
+              <w:t>all of</w:t>
+            </w:r>
+            <w:proofErr w:type="gramEnd"/>
+            <w:r>
+              <w:rPr>
+                <w:rFonts w:ascii="Arial" w:hAnsi="Arial" w:cs="Arial"/>
+                <w:color w:val="040C28"/>
+              </w:rPr>
+              <w:t xml:space="preserve"> the other application programs in a computer</w:t>
+            </w:r>
+            <w:r>
+              <w:rPr>
+                <w:rFonts w:ascii="Arial" w:hAnsi="Arial" w:cs="Arial"/>
+                <w:color w:val="4D5156"/>
+                <w:shd w:val="clear" w:color="auto" w:fill="FFFFFF"/>
+              </w:rPr>
+              <w:t>.</w:t>
+            </w:r>
           </w:p>
           <w:p>
             <w:pPr>
@@ -759,6 +882,14 @@
                 <w:szCs w:val="24"/>
               </w:rPr>
             </w:pPr>
+            <w:r>
+              <w:rPr>
+                <w:rFonts w:ascii="Segoe UI Emoji" w:eastAsia="Times New Roman" w:hAnsi="Segoe UI Emoji" w:cs="Calibri"/>
+                <w:sz w:val="24"/>
+                <w:szCs w:val="24"/>
+              </w:rPr>
+              <w:t>139.00</w:t>
+            </w:r>
           </w:p>
         </w:tc>
       </w:tr>
@@ -833,6 +964,24 @@
               </w:rPr>
               <w:t> </w:t>
             </w:r>
+            <w:r>
+              <w:rPr>
+                <w:rFonts w:ascii="Arial" w:hAnsi="Arial" w:cs="Arial"/>
+                <w:b/>
+                <w:bCs/>
+                <w:color w:val="202124"/>
+                <w:shd w:val="clear" w:color="auto" w:fill="FFFFFF"/>
+              </w:rPr>
+              <w:t>a PC component that stores data while the computer runs</w:t>
+            </w:r>
+            <w:r>
+              <w:rPr>
+                <w:rFonts w:ascii="Arial" w:hAnsi="Arial" w:cs="Arial"/>
+                <w:color w:val="202124"/>
+                <w:shd w:val="clear" w:color="auto" w:fill="FFFFFF"/>
+              </w:rPr>
+              <w:t>.</w:t>
+            </w:r>
           </w:p>
           <w:p>
             <w:pPr>
@@ -900,6 +1049,14 @@
                 <w:szCs w:val="24"/>
               </w:rPr>
             </w:pPr>
+            <w:r>
+              <w:rPr>
+                <w:rFonts w:ascii="Segoe UI Emoji" w:eastAsia="Times New Roman" w:hAnsi="Segoe UI Emoji" w:cs="Calibri"/>
+                <w:sz w:val="24"/>
+                <w:szCs w:val="24"/>
+              </w:rPr>
+              <w:t>10.00 per stick</w:t>
+            </w:r>
           </w:p>
         </w:tc>
       </w:tr>
@@ -936,6 +1093,7 @@
                 <w:sz w:val="24"/>
                 <w:szCs w:val="24"/>
               </w:rPr>
+              <w:lastRenderedPageBreak/>
               <w:t>Hard Drive</w:t>
             </w:r>
           </w:p>
@@ -974,6 +1132,30 @@
               </w:rPr>
               <w:t> </w:t>
             </w:r>
+            <w:proofErr w:type="spellStart"/>
+            <w:r>
+              <w:rPr>
+                <w:rFonts w:ascii="Arial" w:hAnsi="Arial" w:cs="Arial"/>
+                <w:color w:val="040C28"/>
+              </w:rPr>
+              <w:t>a</w:t>
+            </w:r>
+            <w:proofErr w:type="spellEnd"/>
+            <w:r>
+              <w:rPr>
+                <w:rFonts w:ascii="Arial" w:hAnsi="Arial" w:cs="Arial"/>
+                <w:color w:val="040C28"/>
+              </w:rPr>
+              <w:t xml:space="preserve"> non-volatile data storage device</w:t>
+            </w:r>
+            <w:r>
+              <w:rPr>
+                <w:rFonts w:ascii="Arial" w:hAnsi="Arial" w:cs="Arial"/>
+                <w:color w:val="4D5156"/>
+                <w:shd w:val="clear" w:color="auto" w:fill="FFFFFF"/>
+              </w:rPr>
+              <w:t>.</w:t>
+            </w:r>
           </w:p>
           <w:p>
             <w:pPr>
@@ -1041,6 +1223,14 @@
                 <w:szCs w:val="24"/>
               </w:rPr>
             </w:pPr>
+            <w:r>
+              <w:rPr>
+                <w:rFonts w:ascii="Segoe UI Emoji" w:eastAsia="Times New Roman" w:hAnsi="Segoe UI Emoji" w:cs="Calibri"/>
+                <w:sz w:val="24"/>
+                <w:szCs w:val="24"/>
+              </w:rPr>
+              <w:t>60.00</w:t>
+            </w:r>
           </w:p>
         </w:tc>
       </w:tr>
@@ -1115,6 +1305,16 @@
               </w:rPr>
               <w:t> </w:t>
             </w:r>
+            <w:proofErr w:type="spellStart"/>
+            <w:r>
+              <w:rPr>
+                <w:rFonts w:ascii="Segoe UI Emoji" w:eastAsia="Times New Roman" w:hAnsi="Segoe UI Emoji" w:cs="Calibri"/>
+                <w:sz w:val="24"/>
+                <w:szCs w:val="24"/>
+              </w:rPr>
+              <w:t>xxxxxxxxxxxxxxxxxxx</w:t>
+            </w:r>
+            <w:proofErr w:type="spellEnd"/>
           </w:p>
           <w:p>
             <w:pPr>
@@ -1161,6 +1361,16 @@
               </w:rPr>
               <w:t> </w:t>
             </w:r>
+            <w:proofErr w:type="spellStart"/>
+            <w:r>
+              <w:rPr>
+                <w:rFonts w:ascii="Segoe UI Emoji" w:eastAsia="Times New Roman" w:hAnsi="Segoe UI Emoji" w:cs="Calibri"/>
+                <w:sz w:val="24"/>
+                <w:szCs w:val="24"/>
+              </w:rPr>
+              <w:t>xxxxxxxxxxxxxxxxxxxxxxxxxxxxxxx</w:t>
+            </w:r>
+            <w:proofErr w:type="spellEnd"/>
           </w:p>
         </w:tc>
         <w:tc>
@@ -1182,6 +1392,16 @@
                 <w:szCs w:val="24"/>
               </w:rPr>
             </w:pPr>
+            <w:proofErr w:type="spellStart"/>
+            <w:r>
+              <w:rPr>
+                <w:rFonts w:ascii="Segoe UI Emoji" w:eastAsia="Times New Roman" w:hAnsi="Segoe UI Emoji" w:cs="Calibri"/>
+                <w:sz w:val="24"/>
+                <w:szCs w:val="24"/>
+              </w:rPr>
+              <w:t>xxxxxxxxxxxx</w:t>
+            </w:r>
+            <w:proofErr w:type="spellEnd"/>
           </w:p>
         </w:tc>
       </w:tr>
@@ -1323,6 +1543,14 @@
                 <w:szCs w:val="24"/>
               </w:rPr>
             </w:pPr>
+            <w:r>
+              <w:rPr>
+                <w:rFonts w:ascii="Segoe UI Emoji" w:eastAsia="Times New Roman" w:hAnsi="Segoe UI Emoji" w:cs="Calibri"/>
+                <w:sz w:val="24"/>
+                <w:szCs w:val="24"/>
+              </w:rPr>
+              <w:t>50.00 - 1000</w:t>
+            </w:r>
           </w:p>
         </w:tc>
       </w:tr>
@@ -1382,20 +1610,34 @@
           </w:tcPr>
           <w:p>
             <w:pPr>
-              <w:spacing w:after="0" w:line="240" w:lineRule="auto"/>
-              <w:rPr>
-                <w:rFonts w:ascii="Segoe UI Emoji" w:eastAsia="Times New Roman" w:hAnsi="Segoe UI Emoji" w:cs="Calibri"/>
-                <w:sz w:val="24"/>
-                <w:szCs w:val="24"/>
-              </w:rPr>
-            </w:pPr>
-            <w:r>
-              <w:rPr>
-                <w:rFonts w:ascii="Segoe UI Emoji" w:eastAsia="Times New Roman" w:hAnsi="Segoe UI Emoji" w:cs="Calibri"/>
-                <w:sz w:val="24"/>
-                <w:szCs w:val="24"/>
-              </w:rPr>
-              <w:t> </w:t>
+              <w:tabs>
+                <w:tab w:val="center" w:pos="1088"/>
+              </w:tabs>
+              <w:spacing w:after="0" w:line="240" w:lineRule="auto"/>
+              <w:rPr>
+                <w:rFonts w:ascii="Segoe UI Emoji" w:eastAsia="Times New Roman" w:hAnsi="Segoe UI Emoji" w:cs="Calibri"/>
+                <w:sz w:val="24"/>
+                <w:szCs w:val="24"/>
+                <w:lang w:val="en-NZ"/>
+              </w:rPr>
+            </w:pPr>
+            <w:r>
+              <w:rPr>
+                <w:rFonts w:ascii="Arial" w:hAnsi="Arial" w:cs="Arial"/>
+                <w:b/>
+                <w:bCs/>
+                <w:color w:val="202124"/>
+                <w:shd w:val="clear" w:color="auto" w:fill="FFFFFF"/>
+              </w:rPr>
+              <w:t>a computer expansion card that generates a feed of graphics output to a display device such as a monitor</w:t>
+            </w:r>
+            <w:r>
+              <w:rPr>
+                <w:rFonts w:ascii="Arial" w:hAnsi="Arial" w:cs="Arial"/>
+                <w:color w:val="202124"/>
+                <w:shd w:val="clear" w:color="auto" w:fill="FFFFFF"/>
+              </w:rPr>
+              <w:t>.</w:t>
             </w:r>
           </w:p>
           <w:p>
@@ -1523,11 +1765,18 @@
           </w:tcPr>
           <w:p>
             <w:pPr>
-              <w:spacing w:after="0" w:line="240" w:lineRule="auto"/>
-              <w:rPr>
-                <w:rFonts w:ascii="Segoe UI Emoji" w:eastAsia="Times New Roman" w:hAnsi="Segoe UI Emoji" w:cs="Calibri"/>
-                <w:sz w:val="24"/>
-                <w:szCs w:val="24"/>
+              <w:numPr>
+                <w:ilvl w:val="0"/>
+                <w:numId w:val="1"/>
+              </w:numPr>
+              <w:shd w:val="clear" w:color="auto" w:fill="FFFFFF"/>
+              <w:spacing w:after="0" w:line="240" w:lineRule="atLeast"/>
+              <w:rPr>
+                <w:rFonts w:ascii="Arial" w:eastAsia="Times New Roman" w:hAnsi="Arial" w:cs="Arial"/>
+                <w:color w:val="202124"/>
+                <w:sz w:val="21"/>
+                <w:szCs w:val="21"/>
+                <w:lang w:val="en-NZ" w:eastAsia="en-NZ"/>
               </w:rPr>
             </w:pPr>
             <w:r>
@@ -1538,6 +1787,50 @@
               </w:rPr>
               <w:t> </w:t>
             </w:r>
+            <w:r>
+              <w:rPr>
+                <w:rFonts w:ascii="Arial" w:eastAsia="Times New Roman" w:hAnsi="Arial" w:cs="Arial"/>
+                <w:color w:val="202124"/>
+                <w:sz w:val="21"/>
+                <w:szCs w:val="21"/>
+                <w:lang w:val="en-NZ" w:eastAsia="en-NZ"/>
+              </w:rPr>
+              <w:t>a device which can be </w:t>
+            </w:r>
+            <w:hyperlink r:id="rId7" w:history="1">
+              <w:r>
+                <w:rPr>
+                  <w:rFonts w:ascii="Arial" w:eastAsia="Times New Roman" w:hAnsi="Arial" w:cs="Arial"/>
+                  <w:color w:val="0000FF"/>
+                  <w:sz w:val="21"/>
+                  <w:szCs w:val="21"/>
+                  <w:u w:val="single"/>
+                  <w:lang w:val="en-NZ" w:eastAsia="en-NZ"/>
+                </w:rPr>
+                <w:t>slotted</w:t>
+              </w:r>
+            </w:hyperlink>
+            <w:r>
+              <w:rPr>
+                <w:rFonts w:ascii="Arial" w:eastAsia="Times New Roman" w:hAnsi="Arial" w:cs="Arial"/>
+                <w:color w:val="202124"/>
+                <w:sz w:val="21"/>
+                <w:szCs w:val="21"/>
+                <w:lang w:val="en-NZ" w:eastAsia="en-NZ"/>
+              </w:rPr>
+              <w:t> into a computer to allow the use of audio components for multimedia applications.</w:t>
+            </w:r>
+          </w:p>
+          <w:p>
+            <w:pPr>
+              <w:spacing w:after="0" w:line="240" w:lineRule="auto"/>
+              <w:rPr>
+                <w:rFonts w:ascii="Segoe UI Emoji" w:eastAsia="Times New Roman" w:hAnsi="Segoe UI Emoji" w:cs="Calibri"/>
+                <w:sz w:val="24"/>
+                <w:szCs w:val="24"/>
+                <w:lang w:val="en-NZ"/>
+              </w:rPr>
+            </w:pPr>
           </w:p>
           <w:p>
             <w:pPr>
@@ -1679,6 +1972,29 @@
               </w:rPr>
               <w:t> </w:t>
             </w:r>
+            <w:r>
+              <w:rPr>
+                <w:rFonts w:ascii="Arial" w:hAnsi="Arial" w:cs="Arial"/>
+                <w:color w:val="4D5156"/>
+                <w:shd w:val="clear" w:color="auto" w:fill="FFFFFF"/>
+              </w:rPr>
+              <w:t>loudspeaker, also called speaker, in sound reproduction, </w:t>
+            </w:r>
+            <w:r>
+              <w:rPr>
+                <w:rFonts w:ascii="Arial" w:hAnsi="Arial" w:cs="Arial"/>
+                <w:color w:val="040C28"/>
+              </w:rPr>
+              <w:t>device for converting electrical energy into acoustical signal energy that is radiated into a room or open air</w:t>
+            </w:r>
+            <w:r>
+              <w:rPr>
+                <w:rFonts w:ascii="Arial" w:hAnsi="Arial" w:cs="Arial"/>
+                <w:color w:val="4D5156"/>
+                <w:shd w:val="clear" w:color="auto" w:fill="FFFFFF"/>
+              </w:rPr>
+              <w:t>.</w:t>
+            </w:r>
           </w:p>
           <w:p>
             <w:pPr>
@@ -1746,6 +2062,14 @@
                 <w:szCs w:val="24"/>
               </w:rPr>
             </w:pPr>
+            <w:r>
+              <w:rPr>
+                <w:rFonts w:ascii="Segoe UI Emoji" w:eastAsia="Times New Roman" w:hAnsi="Segoe UI Emoji" w:cs="Calibri"/>
+                <w:sz w:val="24"/>
+                <w:szCs w:val="24"/>
+              </w:rPr>
+              <w:t>4.76 – 379.00</w:t>
+            </w:r>
           </w:p>
         </w:tc>
       </w:tr>
@@ -1820,6 +2144,46 @@
               </w:rPr>
               <w:t> </w:t>
             </w:r>
+            <w:r>
+              <w:rPr>
+                <w:rFonts w:ascii="Arial" w:hAnsi="Arial" w:cs="Arial"/>
+                <w:color w:val="202124"/>
+                <w:sz w:val="21"/>
+                <w:szCs w:val="21"/>
+                <w:shd w:val="clear" w:color="auto" w:fill="FFFFFF"/>
+              </w:rPr>
+              <w:t xml:space="preserve">a panel of keys that operate a </w:t>
+            </w:r>
+            <w:proofErr w:type="gramStart"/>
+            <w:r>
+              <w:rPr>
+                <w:rFonts w:ascii="Arial" w:hAnsi="Arial" w:cs="Arial"/>
+                <w:color w:val="202124"/>
+                <w:sz w:val="21"/>
+                <w:szCs w:val="21"/>
+                <w:shd w:val="clear" w:color="auto" w:fill="FFFFFF"/>
+              </w:rPr>
+              <w:t>compu</w:t>
+            </w:r>
+            <w:r>
+              <w:rPr>
+                <w:rFonts w:ascii="Arial" w:hAnsi="Arial" w:cs="Arial"/>
+                <w:color w:val="202124"/>
+                <w:sz w:val="21"/>
+                <w:szCs w:val="21"/>
+                <w:shd w:val="clear" w:color="auto" w:fill="FFFFFF"/>
+              </w:rPr>
+              <w:t>ter</w:t>
+            </w:r>
+            <w:proofErr w:type="gramEnd"/>
+            <w:r>
+              <w:rPr>
+                <w:rFonts w:ascii="Segoe UI Emoji" w:eastAsia="Times New Roman" w:hAnsi="Segoe UI Emoji" w:cs="Calibri"/>
+                <w:sz w:val="24"/>
+                <w:szCs w:val="24"/>
+              </w:rPr>
+              <w:t xml:space="preserve"> </w:t>
+            </w:r>
           </w:p>
           <w:p>
             <w:pPr>
@@ -1887,6 +2251,14 @@
                 <w:szCs w:val="24"/>
               </w:rPr>
             </w:pPr>
+            <w:r>
+              <w:rPr>
+                <w:rFonts w:ascii="Segoe UI Emoji" w:eastAsia="Times New Roman" w:hAnsi="Segoe UI Emoji" w:cs="Calibri"/>
+                <w:sz w:val="24"/>
+                <w:szCs w:val="24"/>
+              </w:rPr>
+              <w:t>9.00 – 300.00</w:t>
+            </w:r>
           </w:p>
         </w:tc>
       </w:tr>
@@ -1960,6 +2332,38 @@
                 <w:szCs w:val="24"/>
               </w:rPr>
               <w:t> </w:t>
+            </w:r>
+            <w:r>
+              <w:rPr>
+                <w:rFonts w:ascii="Arial" w:hAnsi="Arial" w:cs="Arial"/>
+                <w:color w:val="202124"/>
+                <w:sz w:val="21"/>
+                <w:szCs w:val="21"/>
+                <w:shd w:val="clear" w:color="auto" w:fill="FFFFFF"/>
+              </w:rPr>
+              <w:t>a small handheld device which is moved across a mat or flat surface to move the </w:t>
+            </w:r>
+            <w:hyperlink r:id="rId8" w:history="1">
+              <w:r>
+                <w:rPr>
+                  <w:rStyle w:val="Hyperlink"/>
+                  <w:rFonts w:ascii="Arial" w:hAnsi="Arial" w:cs="Arial"/>
+                  <w:sz w:val="21"/>
+                  <w:szCs w:val="21"/>
+                  <w:shd w:val="clear" w:color="auto" w:fill="FFFFFF"/>
+                </w:rPr>
+                <w:t>cursor</w:t>
+              </w:r>
+            </w:hyperlink>
+            <w:r>
+              <w:rPr>
+                <w:rFonts w:ascii="Arial" w:hAnsi="Arial" w:cs="Arial"/>
+                <w:color w:val="202124"/>
+                <w:sz w:val="21"/>
+                <w:szCs w:val="21"/>
+                <w:shd w:val="clear" w:color="auto" w:fill="FFFFFF"/>
+              </w:rPr>
+              <w:t> on a computer screen.</w:t>
             </w:r>
           </w:p>
           <w:p>
@@ -2214,7 +2618,7 @@
       </w:pPr>
     </w:p>
     <w:sectPr>
-      <w:headerReference w:type="default" r:id="rId6"/>
+      <w:headerReference w:type="default" r:id="rId9"/>
       <w:pgSz w:w="12240" w:h="15840"/>
       <w:pgMar w:top="1440" w:right="1440" w:bottom="1440" w:left="1440" w:header="720" w:footer="720" w:gutter="0"/>
       <w:cols w:space="720"/>
@@ -2291,6 +2695,127 @@
     </w:r>
   </w:p>
 </w:hdr>
+</file>
+
+<file path=word/numbering.xml><?xml version="1.0" encoding="utf-8"?>
+<w:numbering xmlns:wpc="http://schemas.microsoft.com/office/word/2010/wordprocessingCanvas" xmlns:cx="http://schemas.microsoft.com/office/drawing/2014/chartex" xmlns:cx1="http://schemas.microsoft.com/office/drawing/2015/9/8/chartex" xmlns:cx2="http://schemas.microsoft.com/office/drawing/2015/10/21/chartex" xmlns:cx3="http://schemas.microsoft.com/office/drawing/2016/5/9/chartex" xmlns:cx4="http://schemas.microsoft.com/office/drawing/2016/5/10/chartex" xmlns:cx5="http://schemas.microsoft.com/office/drawing/2016/5/11/chartex" xmlns:cx6="http://schemas.microsoft.com/office/drawing/2016/5/12/chartex" xmlns:cx7="http://schemas.microsoft.com/office/drawing/2016/5/13/chartex" xmlns:cx8="http://schemas.microsoft.com/office/drawing/2016/5/14/chartex" xmlns:mc="http://schemas.openxmlformats.org/markup-compatibility/2006" xmlns:aink="http://schemas.microsoft.com/office/drawing/2016/ink" xmlns:am3d="http://schemas.microsoft.com/office/drawing/2017/model3d" xmlns:o="urn:schemas-microsoft-com:office:office" xmlns:oel="http://schemas.microsoft.com/office/2019/extlst" xmlns:r="http://schemas.openxmlformats.org/officeDocument/2006/relationships" xmlns:m="http://schemas.openxmlformats.org/officeDocument/2006/math" xmlns:v="urn:schemas-microsoft-com:vml" xmlns:wp14="http://schemas.microsoft.com/office/word/2010/wordprocessingDrawing" xmlns:wp="http://schemas.openxmlformats.org/drawingml/2006/wordprocessingDrawing" xmlns:w10="urn:schemas-microsoft-com:office:word" xmlns:w="http://schemas.openxmlformats.org/wordprocessingml/2006/main" xmlns:w14="http://schemas.microsoft.com/office/word/2010/wordml" xmlns:w15="http://schemas.microsoft.com/office/word/2012/wordml" xmlns:w16cex="http://schemas.microsoft.com/office/word/2018/wordml/cex" xmlns:w16cid="http://schemas.microsoft.com/office/word/2016/wordml/cid" xmlns:w16="http://schemas.microsoft.com/office/word/2018/wordml" xmlns:w16sdtdh="http://schemas.microsoft.com/office/word/2020/wordml/sdtdatahash" xmlns:w16se="http://schemas.microsoft.com/office/word/2015/wordml/symex" xmlns:wpg="http://schemas.microsoft.com/office/word/2010/wordprocessingGroup" xmlns:wpi="http://schemas.microsoft.com/office/word/2010/wordprocessingInk" xmlns:wne="http://schemas.microsoft.com/office/word/2006/wordml" xmlns:wps="http://schemas.microsoft.com/office/word/2010/wordprocessingShape" mc:Ignorable="w14 w15 w16se w16cid w16 w16cex w16sdtdh wp14">
+  <w:abstractNum w:abstractNumId="0" w15:restartNumberingAfterBreak="0">
+    <w:nsid w:val="3E5D239F"/>
+    <w:multiLevelType w:val="multilevel"/>
+    <w:tmpl w:val="939065D0"/>
+    <w:lvl w:ilvl="0">
+      <w:start w:val="1"/>
+      <w:numFmt w:val="decimal"/>
+      <w:lvlText w:val="%1."/>
+      <w:lvlJc w:val="left"/>
+      <w:pPr>
+        <w:tabs>
+          <w:tab w:val="num" w:pos="720"/>
+        </w:tabs>
+        <w:ind w:left="720" w:hanging="360"/>
+      </w:pPr>
+    </w:lvl>
+    <w:lvl w:ilvl="1" w:tentative="1">
+      <w:start w:val="1"/>
+      <w:numFmt w:val="decimal"/>
+      <w:lvlText w:val="%2."/>
+      <w:lvlJc w:val="left"/>
+      <w:pPr>
+        <w:tabs>
+          <w:tab w:val="num" w:pos="1440"/>
+        </w:tabs>
+        <w:ind w:left="1440" w:hanging="360"/>
+      </w:pPr>
+    </w:lvl>
+    <w:lvl w:ilvl="2" w:tentative="1">
+      <w:start w:val="1"/>
+      <w:numFmt w:val="decimal"/>
+      <w:lvlText w:val="%3."/>
+      <w:lvlJc w:val="left"/>
+      <w:pPr>
+        <w:tabs>
+          <w:tab w:val="num" w:pos="2160"/>
+        </w:tabs>
+        <w:ind w:left="2160" w:hanging="360"/>
+      </w:pPr>
+    </w:lvl>
+    <w:lvl w:ilvl="3" w:tentative="1">
+      <w:start w:val="1"/>
+      <w:numFmt w:val="decimal"/>
+      <w:lvlText w:val="%4."/>
+      <w:lvlJc w:val="left"/>
+      <w:pPr>
+        <w:tabs>
+          <w:tab w:val="num" w:pos="2880"/>
+        </w:tabs>
+        <w:ind w:left="2880" w:hanging="360"/>
+      </w:pPr>
+    </w:lvl>
+    <w:lvl w:ilvl="4" w:tentative="1">
+      <w:start w:val="1"/>
+      <w:numFmt w:val="decimal"/>
+      <w:lvlText w:val="%5."/>
+      <w:lvlJc w:val="left"/>
+      <w:pPr>
+        <w:tabs>
+          <w:tab w:val="num" w:pos="3600"/>
+        </w:tabs>
+        <w:ind w:left="3600" w:hanging="360"/>
+      </w:pPr>
+    </w:lvl>
+    <w:lvl w:ilvl="5" w:tentative="1">
+      <w:start w:val="1"/>
+      <w:numFmt w:val="decimal"/>
+      <w:lvlText w:val="%6."/>
+      <w:lvlJc w:val="left"/>
+      <w:pPr>
+        <w:tabs>
+          <w:tab w:val="num" w:pos="4320"/>
+        </w:tabs>
+        <w:ind w:left="4320" w:hanging="360"/>
+      </w:pPr>
+    </w:lvl>
+    <w:lvl w:ilvl="6" w:tentative="1">
+      <w:start w:val="1"/>
+      <w:numFmt w:val="decimal"/>
+      <w:lvlText w:val="%7."/>
+      <w:lvlJc w:val="left"/>
+      <w:pPr>
+        <w:tabs>
+          <w:tab w:val="num" w:pos="5040"/>
+        </w:tabs>
+        <w:ind w:left="5040" w:hanging="360"/>
+      </w:pPr>
+    </w:lvl>
+    <w:lvl w:ilvl="7" w:tentative="1">
+      <w:start w:val="1"/>
+      <w:numFmt w:val="decimal"/>
+      <w:lvlText w:val="%8."/>
+      <w:lvlJc w:val="left"/>
+      <w:pPr>
+        <w:tabs>
+          <w:tab w:val="num" w:pos="5760"/>
+        </w:tabs>
+        <w:ind w:left="5760" w:hanging="360"/>
+      </w:pPr>
+    </w:lvl>
+    <w:lvl w:ilvl="8" w:tentative="1">
+      <w:start w:val="1"/>
+      <w:numFmt w:val="decimal"/>
+      <w:lvlText w:val="%9."/>
+      <w:lvlJc w:val="left"/>
+      <w:pPr>
+        <w:tabs>
+          <w:tab w:val="num" w:pos="6480"/>
+        </w:tabs>
+        <w:ind w:left="6480" w:hanging="360"/>
+      </w:pPr>
+    </w:lvl>
+  </w:abstractNum>
+  <w:num w:numId="1" w16cid:durableId="1104962158">
+    <w:abstractNumId w:val="0"/>
+  </w:num>
+</w:numbering>
 </file>
 
 <file path=word/styles.xml><?xml version="1.0" encoding="utf-8"?>
@@ -2797,6 +3322,23 @@
     <w:uiPriority w:val="99"/>
     <w:rsid w:val="000A37C0"/>
   </w:style>
+  <w:style w:type="character" w:customStyle="1" w:styleId="aranob">
+    <w:name w:val="aranob"/>
+    <w:basedOn w:val="DefaultParagraphFont"/>
+    <w:rsid w:val="003D462C"/>
+  </w:style>
+  <w:style w:type="character" w:styleId="Hyperlink">
+    <w:name w:val="Hyperlink"/>
+    <w:basedOn w:val="DefaultParagraphFont"/>
+    <w:uiPriority w:val="99"/>
+    <w:semiHidden/>
+    <w:unhideWhenUsed/>
+    <w:rsid w:val="003D462C"/>
+    <w:rPr>
+      <w:color w:val="0000FF"/>
+      <w:u w:val="single"/>
+    </w:rPr>
+  </w:style>
 </w:styles>
 </file>
 

</xml_diff>